<commit_message>
Test 12 to 14 edited
</commit_message>
<xml_diff>
--- a/docs/Verification_Document.docx
+++ b/docs/Verification_Document.docx
@@ -7462,14 +7462,7 @@
                 <w:rFonts w:eastAsia="Calibri"/>
                 <w:color w:val="1C1E29"/>
               </w:rPr>
-              <w:t xml:space="preserve">The Data(A) must be written </w:t>
-            </w:r>
-            <w:r>
-              <w:rPr>
-                <w:rFonts w:eastAsia="Calibri"/>
-                <w:color w:val="1C1E29"/>
-              </w:rPr>
-              <w:t>at the address A and a</w:t>
+              <w:t>The Data(A) must be written at the address A and a</w:t>
             </w:r>
             <w:r>
               <w:rPr>
@@ -7859,42 +7852,7 @@
                 <w:rFonts w:eastAsia="Calibri"/>
                 <w:color w:val="1C1E29"/>
               </w:rPr>
-              <w:t xml:space="preserve">The Data(A) must be </w:t>
-            </w:r>
-            <w:r>
-              <w:rPr>
-                <w:rFonts w:eastAsia="Calibri"/>
-                <w:color w:val="1C1E29"/>
-              </w:rPr>
-              <w:t>read</w:t>
-            </w:r>
-            <w:r>
-              <w:rPr>
-                <w:rFonts w:eastAsia="Calibri"/>
-                <w:color w:val="1C1E29"/>
-              </w:rPr>
-              <w:t xml:space="preserve"> </w:t>
-            </w:r>
-            <w:r>
-              <w:rPr>
-                <w:rFonts w:eastAsia="Calibri"/>
-                <w:color w:val="1C1E29"/>
-              </w:rPr>
-              <w:t>from</w:t>
-            </w:r>
-            <w:r>
-              <w:rPr>
-                <w:rFonts w:eastAsia="Calibri"/>
-                <w:color w:val="1C1E29"/>
-              </w:rPr>
-              <w:t xml:space="preserve"> the address A </w:t>
-            </w:r>
-            <w:r>
-              <w:rPr>
-                <w:rFonts w:eastAsia="Calibri"/>
-                <w:color w:val="1C1E29"/>
-              </w:rPr>
-              <w:t>and</w:t>
+              <w:t>The Data(A) must be read from the address A and</w:t>
             </w:r>
             <w:r>
               <w:rPr>
@@ -8181,77 +8139,7 @@
                 <w:rFonts w:eastAsia="Calibri"/>
                 <w:color w:val="1C1E29"/>
               </w:rPr>
-              <w:t xml:space="preserve">Based on the basic transfer type i.e., write or read Data(A), </w:t>
-            </w:r>
-            <w:r>
-              <w:rPr>
-                <w:rFonts w:eastAsia="Calibri"/>
-                <w:color w:val="1C1E29"/>
-              </w:rPr>
-              <w:t>Data(</w:t>
-            </w:r>
-            <w:r>
-              <w:rPr>
-                <w:rFonts w:eastAsia="Calibri"/>
-                <w:color w:val="1C1E29"/>
-              </w:rPr>
-              <w:t xml:space="preserve">B), </w:t>
-            </w:r>
-            <w:r>
-              <w:rPr>
-                <w:rFonts w:eastAsia="Calibri"/>
-                <w:color w:val="1C1E29"/>
-              </w:rPr>
-              <w:t>Data(</w:t>
-            </w:r>
-            <w:r>
-              <w:rPr>
-                <w:rFonts w:eastAsia="Calibri"/>
-                <w:color w:val="1C1E29"/>
-              </w:rPr>
-              <w:t>C</w:t>
-            </w:r>
-            <w:r>
-              <w:rPr>
-                <w:rFonts w:eastAsia="Calibri"/>
-                <w:color w:val="1C1E29"/>
-              </w:rPr>
-              <w:t>)</w:t>
-            </w:r>
-            <w:r>
-              <w:rPr>
-                <w:rFonts w:eastAsia="Calibri"/>
-                <w:color w:val="1C1E29"/>
-              </w:rPr>
-              <w:t xml:space="preserve"> and </w:t>
-            </w:r>
-            <w:r>
-              <w:rPr>
-                <w:rFonts w:eastAsia="Calibri"/>
-                <w:color w:val="1C1E29"/>
-              </w:rPr>
-              <w:t>Data(</w:t>
-            </w:r>
-            <w:r>
-              <w:rPr>
-                <w:rFonts w:eastAsia="Calibri"/>
-                <w:color w:val="1C1E29"/>
-              </w:rPr>
-              <w:t>D</w:t>
-            </w:r>
-            <w:r>
-              <w:rPr>
-                <w:rFonts w:eastAsia="Calibri"/>
-                <w:color w:val="1C1E29"/>
-              </w:rPr>
-              <w:t>)</w:t>
-            </w:r>
-            <w:r>
-              <w:rPr>
-                <w:rFonts w:eastAsia="Calibri"/>
-                <w:color w:val="1C1E29"/>
-              </w:rPr>
-              <w:t xml:space="preserve"> will be driven on the HWDATA [31:0] bus or HRDATA [31:0] bus respectively.</w:t>
+              <w:t>Based on the basic transfer type i.e., write or read Data(A), Data(B), Data(C) and Data(D) will be driven on the HWDATA [31:0] bus or HRDATA [31:0] bus respectively.</w:t>
             </w:r>
           </w:p>
         </w:tc>
@@ -9528,14 +9416,7 @@
                 <w:rFonts w:eastAsia="Calibri"/>
                 <w:color w:val="1C1E29"/>
               </w:rPr>
-              <w:t>In WRAP4, firstly a</w:t>
-            </w:r>
-            <w:r>
-              <w:rPr>
-                <w:rFonts w:eastAsia="Calibri"/>
-                <w:color w:val="1C1E29"/>
-              </w:rPr>
-              <w:t>ddress A</w:t>
+              <w:t>In WRAP4, firstly address A</w:t>
             </w:r>
             <w:r>
               <w:rPr>
@@ -9619,14 +9500,7 @@
                 <w:rFonts w:eastAsia="Calibri"/>
                 <w:color w:val="1C1E29"/>
               </w:rPr>
-              <w:t xml:space="preserve"> driven onto the bus</w:t>
-            </w:r>
-            <w:r>
-              <w:rPr>
-                <w:rFonts w:eastAsia="Calibri"/>
-                <w:color w:val="1C1E29"/>
-              </w:rPr>
-              <w:t xml:space="preserve"> which are sampled by the slave on the </w:t>
+              <w:t xml:space="preserve"> driven onto the bus which are sampled by the slave on the </w:t>
             </w:r>
             <w:r>
               <w:rPr>
@@ -9819,63 +9693,7 @@
                 <w:rFonts w:eastAsia="Calibri"/>
                 <w:color w:val="1C1E29"/>
               </w:rPr>
-              <w:t>In WRAP</w:t>
-            </w:r>
-            <w:r>
-              <w:rPr>
-                <w:rFonts w:eastAsia="Calibri"/>
-                <w:color w:val="1C1E29"/>
-              </w:rPr>
-              <w:t>16</w:t>
-            </w:r>
-            <w:r>
-              <w:rPr>
-                <w:rFonts w:eastAsia="Calibri"/>
-                <w:color w:val="1C1E29"/>
-              </w:rPr>
-              <w:t xml:space="preserve"> the burst is </w:t>
-            </w:r>
-            <w:r>
-              <w:rPr>
-                <w:rFonts w:eastAsia="Calibri"/>
-                <w:color w:val="1C1E29"/>
-              </w:rPr>
-              <w:t>a</w:t>
-            </w:r>
-            <w:r>
-              <w:rPr>
-                <w:rFonts w:eastAsia="Calibri"/>
-                <w:color w:val="1C1E29"/>
-              </w:rPr>
-              <w:t xml:space="preserve"> </w:t>
-            </w:r>
-            <w:r>
-              <w:rPr>
-                <w:rFonts w:eastAsia="Calibri"/>
-                <w:color w:val="1C1E29"/>
-              </w:rPr>
-              <w:t>sixteen</w:t>
-            </w:r>
-            <w:r>
-              <w:rPr>
-                <w:rFonts w:eastAsia="Calibri"/>
-                <w:color w:val="1C1E29"/>
-              </w:rPr>
-              <w:t xml:space="preserve">-beat burst of word transfers; the addresses wrap at </w:t>
-            </w:r>
-            <w:r>
-              <w:rPr>
-                <w:rFonts w:eastAsia="Calibri"/>
-                <w:color w:val="1C1E29"/>
-              </w:rPr>
-              <w:t>64</w:t>
-            </w:r>
-            <w:r>
-              <w:rPr>
-                <w:rFonts w:eastAsia="Calibri"/>
-                <w:color w:val="1C1E29"/>
-              </w:rPr>
-              <w:t>-byte boundary.</w:t>
+              <w:t>In WRAP16 the burst is a sixteen-beat burst of word transfers; the addresses wrap at 64-byte boundary.</w:t>
             </w:r>
             <w:r>
               <w:rPr>
@@ -10173,28 +9991,7 @@
                 <w:rFonts w:eastAsia="Calibri"/>
                 <w:color w:val="1C1E29"/>
               </w:rPr>
-              <w:t>F</w:t>
-            </w:r>
-            <w:r>
-              <w:rPr>
-                <w:rFonts w:eastAsia="Calibri"/>
-                <w:color w:val="1C1E29"/>
-              </w:rPr>
-              <w:t>irstly</w:t>
-            </w:r>
-            <w:r>
-              <w:rPr>
-                <w:rFonts w:eastAsia="Calibri"/>
-                <w:color w:val="1C1E29"/>
-              </w:rPr>
-              <w:t>,</w:t>
-            </w:r>
-            <w:r>
-              <w:rPr>
-                <w:rFonts w:eastAsia="Calibri"/>
-                <w:color w:val="1C1E29"/>
-              </w:rPr>
-              <w:t xml:space="preserve"> address A+4, A+8 and A+12 is driven onto the bus which are sampled by the slave on the rising clock edges of their address phases. After the transfer at address A+12, we have reached the address boundary</w:t>
+              <w:t>Firstly, address A+4, A+8 and A+12 is driven onto the bus which are sampled by the slave on the rising clock edges of their address phases. After the transfer at address A+12, we have reached the address boundary</w:t>
             </w:r>
             <w:r>
               <w:rPr>
@@ -10261,28 +10058,7 @@
                 <w:rFonts w:eastAsia="Calibri"/>
                 <w:color w:val="1C1E29"/>
               </w:rPr>
-              <w:t xml:space="preserve">8, INCR 16 </w:t>
-            </w:r>
-            <w:r>
-              <w:rPr>
-                <w:rFonts w:eastAsia="Calibri"/>
-                <w:color w:val="1C1E29"/>
-              </w:rPr>
-              <w:t xml:space="preserve">to check if they </w:t>
-            </w:r>
-            <w:r>
-              <w:rPr>
-                <w:rFonts w:eastAsia="Calibri"/>
-                <w:color w:val="1C1E29"/>
-              </w:rPr>
-              <w:t>increment</w:t>
-            </w:r>
-            <w:r>
-              <w:rPr>
-                <w:rFonts w:eastAsia="Calibri"/>
-                <w:color w:val="1C1E29"/>
-              </w:rPr>
-              <w:t xml:space="preserve"> at the address boundaries.</w:t>
+              <w:t>8, INCR 16 to check if they increment at the address boundaries.</w:t>
             </w:r>
           </w:p>
           <w:p>
@@ -10305,6 +10081,36 @@
                 <w:color w:val="1C1E29"/>
               </w:rPr>
             </w:pPr>
+            <w:r>
+              <w:rPr>
+                <w:rFonts w:eastAsia="Calibri"/>
+                <w:color w:val="1C1E29"/>
+              </w:rPr>
+              <w:t>3.5</w:t>
+            </w:r>
+          </w:p>
+          <w:p>
+            <w:pPr>
+              <w:rPr>
+                <w:rFonts w:eastAsia="Calibri"/>
+                <w:color w:val="1C1E29"/>
+              </w:rPr>
+            </w:pPr>
+          </w:p>
+          <w:p>
+            <w:pPr>
+              <w:rPr>
+                <w:rFonts w:eastAsia="Calibri"/>
+                <w:color w:val="1C1E29"/>
+              </w:rPr>
+            </w:pPr>
+            <w:r>
+              <w:rPr>
+                <w:rFonts w:eastAsia="Calibri"/>
+                <w:color w:val="1C1E29"/>
+              </w:rPr>
+              <w:t>3.5.3</w:t>
+            </w:r>
           </w:p>
         </w:tc>
         <w:tc>
@@ -10372,86 +10178,30 @@
                 <w:rFonts w:eastAsia="Calibri"/>
                 <w:color w:val="1C1E29"/>
               </w:rPr>
-              <w:t>In INCR</w:t>
-            </w:r>
-            <w:r>
-              <w:rPr>
-                <w:rFonts w:eastAsia="Calibri"/>
-                <w:color w:val="1C1E29"/>
-              </w:rPr>
-              <w:t>8</w:t>
-            </w:r>
-            <w:r>
-              <w:rPr>
-                <w:rFonts w:eastAsia="Calibri"/>
-                <w:color w:val="1C1E29"/>
-              </w:rPr>
-              <w:t xml:space="preserve">, the transfers are incremented by </w:t>
-            </w:r>
-            <w:r>
-              <w:rPr>
-                <w:rFonts w:eastAsia="Calibri"/>
-                <w:color w:val="1C1E29"/>
-              </w:rPr>
-              <w:t>8</w:t>
-            </w:r>
-            <w:r>
-              <w:rPr>
-                <w:rFonts w:eastAsia="Calibri"/>
-                <w:color w:val="1C1E29"/>
-              </w:rPr>
-              <w:t>.</w:t>
-            </w:r>
-          </w:p>
-          <w:p>
-            <w:pPr>
-              <w:rPr>
-                <w:rFonts w:eastAsia="Calibri"/>
-                <w:color w:val="1C1E29"/>
-              </w:rPr>
-            </w:pPr>
-          </w:p>
-          <w:p>
-            <w:pPr>
-              <w:rPr>
-                <w:rFonts w:eastAsia="Calibri"/>
-                <w:color w:val="1C1E29"/>
-              </w:rPr>
-            </w:pPr>
-            <w:r>
-              <w:rPr>
-                <w:rFonts w:eastAsia="Calibri"/>
-                <w:color w:val="1C1E29"/>
-              </w:rPr>
-              <w:t>In INCR</w:t>
-            </w:r>
-            <w:r>
-              <w:rPr>
-                <w:rFonts w:eastAsia="Calibri"/>
-                <w:color w:val="1C1E29"/>
-              </w:rPr>
-              <w:t>16</w:t>
-            </w:r>
-            <w:r>
-              <w:rPr>
-                <w:rFonts w:eastAsia="Calibri"/>
-                <w:color w:val="1C1E29"/>
-              </w:rPr>
-              <w:t xml:space="preserve">, the transfers are incremented by </w:t>
-            </w:r>
-            <w:r>
-              <w:rPr>
-                <w:rFonts w:eastAsia="Calibri"/>
-                <w:color w:val="1C1E29"/>
-              </w:rPr>
-              <w:t>16</w:t>
-            </w:r>
-            <w:r>
-              <w:rPr>
-                <w:rFonts w:eastAsia="Calibri"/>
-                <w:color w:val="1C1E29"/>
-              </w:rPr>
-              <w:t>.</w:t>
+              <w:t>In INCR8, the transfers are incremented by 8.</w:t>
+            </w:r>
+          </w:p>
+          <w:p>
+            <w:pPr>
+              <w:rPr>
+                <w:rFonts w:eastAsia="Calibri"/>
+                <w:color w:val="1C1E29"/>
+              </w:rPr>
+            </w:pPr>
+          </w:p>
+          <w:p>
+            <w:pPr>
+              <w:rPr>
+                <w:rFonts w:eastAsia="Calibri"/>
+                <w:color w:val="1C1E29"/>
+              </w:rPr>
+            </w:pPr>
+            <w:r>
+              <w:rPr>
+                <w:rFonts w:eastAsia="Calibri"/>
+                <w:color w:val="1C1E29"/>
+              </w:rPr>
+              <w:t>In INCR16, the transfers are incremented by 16.</w:t>
             </w:r>
           </w:p>
           <w:p>
@@ -10641,6 +10391,36 @@
                 <w:color w:val="1C1E29"/>
               </w:rPr>
             </w:pPr>
+            <w:r>
+              <w:rPr>
+                <w:rFonts w:eastAsia="Calibri"/>
+                <w:color w:val="1C1E29"/>
+              </w:rPr>
+              <w:t>3.5</w:t>
+            </w:r>
+          </w:p>
+          <w:p>
+            <w:pPr>
+              <w:rPr>
+                <w:rFonts w:eastAsia="Calibri"/>
+                <w:color w:val="1C1E29"/>
+              </w:rPr>
+            </w:pPr>
+          </w:p>
+          <w:p>
+            <w:pPr>
+              <w:rPr>
+                <w:rFonts w:eastAsia="Calibri"/>
+                <w:color w:val="1C1E29"/>
+              </w:rPr>
+            </w:pPr>
+            <w:r>
+              <w:rPr>
+                <w:rFonts w:eastAsia="Calibri"/>
+                <w:color w:val="1C1E29"/>
+              </w:rPr>
+              <w:t>3.5.3</w:t>
+            </w:r>
           </w:p>
         </w:tc>
         <w:tc>
@@ -10746,6 +10526,13 @@
                 <w:color w:val="1C1E29"/>
               </w:rPr>
             </w:pPr>
+            <w:r>
+              <w:rPr>
+                <w:rFonts w:eastAsia="Calibri"/>
+                <w:color w:val="1C1E29"/>
+              </w:rPr>
+              <w:t>N/A</w:t>
+            </w:r>
           </w:p>
         </w:tc>
       </w:tr>
@@ -10919,25 +10706,7 @@
               <w:rPr>
                 <w:lang w:val="en-US"/>
               </w:rPr>
-              <w:t>HPROT [3:0]</w:t>
-            </w:r>
-            <w:r>
-              <w:rPr>
-                <w:lang w:val="en-US"/>
-              </w:rPr>
-              <w:t xml:space="preserve"> </w:t>
-            </w:r>
-            <w:r>
-              <w:rPr>
-                <w:lang w:val="en-US"/>
-              </w:rPr>
-              <w:t>= 4’b</w:t>
-            </w:r>
-            <w:r>
-              <w:rPr>
-                <w:lang w:val="en-US"/>
-              </w:rPr>
-              <w:t xml:space="preserve">0000 </w:t>
+              <w:t xml:space="preserve">HPROT [3:0] = 4’b0000 </w:t>
             </w:r>
             <w:r>
               <w:rPr>
@@ -10979,19 +10748,7 @@
               <w:rPr>
                 <w:lang w:val="en-US"/>
               </w:rPr>
-              <w:t>HPROT [3:0] = 4’b</w:t>
-            </w:r>
-            <w:r>
-              <w:rPr>
-                <w:lang w:val="en-US"/>
-              </w:rPr>
-              <w:t>1111</w:t>
-            </w:r>
-            <w:r>
-              <w:rPr>
-                <w:lang w:val="en-US"/>
-              </w:rPr>
-              <w:t xml:space="preserve"> </w:t>
+              <w:t xml:space="preserve">HPROT [3:0] = 4’b1111 </w:t>
             </w:r>
             <w:r>
               <w:rPr>
@@ -11200,6 +10957,13 @@
                 <w:color w:val="1C1E29"/>
               </w:rPr>
             </w:pPr>
+            <w:r>
+              <w:rPr>
+                <w:rFonts w:eastAsia="Calibri"/>
+                <w:color w:val="1C1E29"/>
+              </w:rPr>
+              <w:t>12</w:t>
+            </w:r>
           </w:p>
         </w:tc>
         <w:tc>
@@ -11209,9 +10973,32 @@
           <w:p>
             <w:pPr>
               <w:rPr>
-                <w:lang w:val="en-US"/>
-              </w:rPr>
-            </w:pPr>
+                <w:rFonts w:eastAsia="Calibri"/>
+                <w:color w:val="1C1E29"/>
+              </w:rPr>
+            </w:pPr>
+            <w:r>
+              <w:rPr>
+                <w:rFonts w:eastAsia="Calibri"/>
+                <w:color w:val="1C1E29"/>
+              </w:rPr>
+              <w:t>Global Signal:</w:t>
+            </w:r>
+          </w:p>
+          <w:p>
+            <w:pPr>
+              <w:rPr>
+                <w:rFonts w:eastAsia="Calibri"/>
+                <w:color w:val="1C1E29"/>
+              </w:rPr>
+            </w:pPr>
+            <w:r>
+              <w:rPr>
+                <w:rFonts w:eastAsia="Calibri"/>
+                <w:color w:val="1C1E29"/>
+              </w:rPr>
+              <w:t>HRESTn</w:t>
+            </w:r>
           </w:p>
         </w:tc>
         <w:tc>
@@ -11225,6 +11012,50 @@
                 <w:color w:val="1C1E29"/>
               </w:rPr>
             </w:pPr>
+            <w:r>
+              <w:rPr>
+                <w:rFonts w:eastAsia="Calibri"/>
+                <w:color w:val="1C1E29"/>
+              </w:rPr>
+              <w:t>After a random read or write transfer a HRESTn is driven low asynchronously.</w:t>
+            </w:r>
+          </w:p>
+          <w:p>
+            <w:pPr>
+              <w:rPr>
+                <w:rFonts w:eastAsia="Calibri"/>
+                <w:color w:val="1C1E29"/>
+              </w:rPr>
+            </w:pPr>
+          </w:p>
+          <w:p>
+            <w:pPr>
+              <w:rPr>
+                <w:rFonts w:eastAsia="Calibri"/>
+                <w:color w:val="1C1E29"/>
+              </w:rPr>
+            </w:pPr>
+            <w:r>
+              <w:rPr>
+                <w:rFonts w:eastAsia="Calibri"/>
+                <w:color w:val="1C1E29"/>
+              </w:rPr>
+              <w:t xml:space="preserve">HREADYOUT </w:t>
+            </w:r>
+            <w:r>
+              <w:rPr>
+                <w:rFonts w:eastAsia="Calibri"/>
+                <w:color w:val="1C1E29"/>
+              </w:rPr>
+              <w:t>must be</w:t>
+            </w:r>
+            <w:r>
+              <w:rPr>
+                <w:rFonts w:eastAsia="Calibri"/>
+                <w:color w:val="1C1E29"/>
+              </w:rPr>
+              <w:t xml:space="preserve"> high. HTRANS [1:0] must indicate IDLE. </w:t>
+            </w:r>
           </w:p>
         </w:tc>
         <w:tc>
@@ -11238,6 +11069,13 @@
                 <w:color w:val="1C1E29"/>
               </w:rPr>
             </w:pPr>
+            <w:r>
+              <w:rPr>
+                <w:rFonts w:eastAsia="Calibri"/>
+                <w:color w:val="1C1E29"/>
+              </w:rPr>
+              <w:t>7.1.2</w:t>
+            </w:r>
           </w:p>
         </w:tc>
         <w:tc>
@@ -11251,6 +11089,13 @@
                 <w:color w:val="1C1E29"/>
               </w:rPr>
             </w:pPr>
+            <w:r>
+              <w:rPr>
+                <w:rFonts w:eastAsia="Calibri"/>
+                <w:color w:val="1C1E29"/>
+              </w:rPr>
+              <w:t>A</w:t>
+            </w:r>
           </w:p>
         </w:tc>
         <w:tc>
@@ -11277,6 +11122,20 @@
                 <w:color w:val="1C1E29"/>
               </w:rPr>
             </w:pPr>
+            <w:r>
+              <w:rPr>
+                <w:rFonts w:eastAsia="Calibri"/>
+                <w:color w:val="1C1E29"/>
+              </w:rPr>
+              <w:t xml:space="preserve">All </w:t>
+            </w:r>
+            <w:r>
+              <w:rPr>
+                <w:rFonts w:eastAsia="Calibri"/>
+                <w:color w:val="1C1E29"/>
+              </w:rPr>
+              <w:t>bus elements will reset and HRESTn is deasserted synchronously after the next rising of the clock cycle.</w:t>
+            </w:r>
           </w:p>
         </w:tc>
         <w:tc>
@@ -11290,6 +11149,35 @@
                 <w:color w:val="1C1E29"/>
               </w:rPr>
             </w:pPr>
+            <w:r>
+              <w:rPr>
+                <w:rFonts w:eastAsia="Calibri"/>
+                <w:color w:val="1C1E29"/>
+              </w:rPr>
+              <w:t xml:space="preserve">HRESTn is an active low signal. </w:t>
+            </w:r>
+          </w:p>
+          <w:p>
+            <w:pPr>
+              <w:rPr>
+                <w:rFonts w:eastAsia="Calibri"/>
+                <w:color w:val="1C1E29"/>
+              </w:rPr>
+            </w:pPr>
+            <w:r>
+              <w:rPr>
+                <w:rFonts w:eastAsia="Calibri"/>
+                <w:color w:val="1C1E29"/>
+              </w:rPr>
+              <w:t>Primary reset for all bus elements</w:t>
+            </w:r>
+            <w:r>
+              <w:rPr>
+                <w:rFonts w:eastAsia="Calibri"/>
+                <w:color w:val="1C1E29"/>
+              </w:rPr>
+              <w:t>.</w:t>
+            </w:r>
           </w:p>
         </w:tc>
       </w:tr>
@@ -11308,6 +11196,20 @@
                 <w:color w:val="1C1E29"/>
               </w:rPr>
             </w:pPr>
+            <w:r>
+              <w:rPr>
+                <w:rFonts w:eastAsia="Calibri"/>
+                <w:color w:val="1C1E29"/>
+              </w:rPr>
+              <w:t>1</w:t>
+            </w:r>
+            <w:r>
+              <w:rPr>
+                <w:rFonts w:eastAsia="Calibri"/>
+                <w:color w:val="1C1E29"/>
+              </w:rPr>
+              <w:t>3</w:t>
+            </w:r>
           </w:p>
         </w:tc>
         <w:tc>
@@ -11317,9 +11219,25 @@
           <w:p>
             <w:pPr>
               <w:rPr>
-                <w:lang w:val="en-US"/>
-              </w:rPr>
-            </w:pPr>
+                <w:rFonts w:eastAsia="Calibri"/>
+                <w:color w:val="1C1E29"/>
+              </w:rPr>
+            </w:pPr>
+            <w:r>
+              <w:rPr>
+                <w:rFonts w:eastAsia="Calibri"/>
+                <w:color w:val="1C1E29"/>
+              </w:rPr>
+              <w:t>Master Signal: IDLE</w:t>
+            </w:r>
+            <w:r>
+              <w:rPr>
+                <w:rFonts w:eastAsia="Calibri"/>
+                <w:color w:val="1C1E29"/>
+              </w:rPr>
+              <w:br/>
+              <w:t xml:space="preserve">HTRANS [1:0] =b00 </w:t>
+            </w:r>
           </w:p>
         </w:tc>
         <w:tc>
@@ -11333,6 +11251,13 @@
                 <w:color w:val="1C1E29"/>
               </w:rPr>
             </w:pPr>
+            <w:r>
+              <w:rPr>
+                <w:rFonts w:eastAsia="Calibri"/>
+                <w:color w:val="1C1E29"/>
+              </w:rPr>
+              <w:t>When the IDLE transfer is inserted to an address.</w:t>
+            </w:r>
           </w:p>
         </w:tc>
         <w:tc>
@@ -11346,6 +11271,13 @@
                 <w:color w:val="1C1E29"/>
               </w:rPr>
             </w:pPr>
+            <w:r>
+              <w:rPr>
+                <w:rFonts w:eastAsia="Calibri"/>
+                <w:color w:val="1C1E29"/>
+              </w:rPr>
+              <w:t>3.2</w:t>
+            </w:r>
           </w:p>
         </w:tc>
         <w:tc>
@@ -11359,6 +11291,13 @@
                 <w:color w:val="1C1E29"/>
               </w:rPr>
             </w:pPr>
+            <w:r>
+              <w:rPr>
+                <w:rFonts w:eastAsia="Calibri"/>
+                <w:color w:val="1C1E29"/>
+              </w:rPr>
+              <w:t>A</w:t>
+            </w:r>
           </w:p>
         </w:tc>
         <w:tc>
@@ -11385,6 +11324,13 @@
                 <w:color w:val="1C1E29"/>
               </w:rPr>
             </w:pPr>
+            <w:r>
+              <w:rPr>
+                <w:rFonts w:eastAsia="Calibri"/>
+                <w:color w:val="1C1E29"/>
+              </w:rPr>
+              <w:t xml:space="preserve">The transfer must be ignored by the slave. Slaves must provide a zero-wait OKAY response. </w:t>
+            </w:r>
           </w:p>
         </w:tc>
         <w:tc>
@@ -11416,6 +11362,13 @@
                 <w:color w:val="1C1E29"/>
               </w:rPr>
             </w:pPr>
+            <w:r>
+              <w:rPr>
+                <w:rFonts w:eastAsia="Calibri"/>
+                <w:color w:val="1C1E29"/>
+              </w:rPr>
+              <w:t>14</w:t>
+            </w:r>
           </w:p>
         </w:tc>
         <w:tc>
@@ -11429,6 +11382,21 @@
                 <w:color w:val="1C1E29"/>
               </w:rPr>
             </w:pPr>
+            <w:r>
+              <w:rPr>
+                <w:rFonts w:eastAsia="Calibri"/>
+                <w:color w:val="1C1E29"/>
+              </w:rPr>
+              <w:t>Master Signal: BUSY</w:t>
+            </w:r>
+            <w:r>
+              <w:rPr>
+                <w:rFonts w:eastAsia="Calibri"/>
+                <w:color w:val="1C1E29"/>
+              </w:rPr>
+              <w:br/>
+              <w:t>HTRANS [1:0] =b01</w:t>
+            </w:r>
           </w:p>
         </w:tc>
         <w:tc>
@@ -11442,6 +11410,20 @@
                 <w:color w:val="1C1E29"/>
               </w:rPr>
             </w:pPr>
+            <w:r>
+              <w:rPr>
+                <w:rFonts w:eastAsia="Calibri"/>
+                <w:color w:val="1C1E29"/>
+              </w:rPr>
+              <w:t>When a BUSY transfer is inserted then the address and control signals must reflect the next burst transfer</w:t>
+            </w:r>
+            <w:r>
+              <w:rPr>
+                <w:rFonts w:eastAsia="Calibri"/>
+                <w:color w:val="1C1E29"/>
+              </w:rPr>
+              <w:t>.</w:t>
+            </w:r>
           </w:p>
         </w:tc>
         <w:tc>
@@ -11455,6 +11437,13 @@
                 <w:color w:val="1C1E29"/>
               </w:rPr>
             </w:pPr>
+            <w:r>
+              <w:rPr>
+                <w:rFonts w:eastAsia="Calibri"/>
+                <w:color w:val="1C1E29"/>
+              </w:rPr>
+              <w:t>3.2</w:t>
+            </w:r>
           </w:p>
         </w:tc>
         <w:tc>
@@ -11468,6 +11457,13 @@
                 <w:color w:val="1C1E29"/>
               </w:rPr>
             </w:pPr>
+            <w:r>
+              <w:rPr>
+                <w:rFonts w:eastAsia="Calibri"/>
+                <w:color w:val="1C1E29"/>
+              </w:rPr>
+              <w:t>A</w:t>
+            </w:r>
           </w:p>
         </w:tc>
         <w:tc>
@@ -11494,6 +11490,20 @@
                 <w:color w:val="1C1E29"/>
               </w:rPr>
             </w:pPr>
+            <w:r>
+              <w:rPr>
+                <w:rFonts w:eastAsia="Calibri"/>
+                <w:color w:val="1C1E29"/>
+              </w:rPr>
+              <w:t>Slaves must always provide a zero-wait state OKAY. The transfer must be ignored by the slave</w:t>
+            </w:r>
+            <w:r>
+              <w:rPr>
+                <w:rFonts w:eastAsia="Calibri"/>
+                <w:color w:val="1C1E29"/>
+              </w:rPr>
+              <w:t>.</w:t>
+            </w:r>
           </w:p>
         </w:tc>
         <w:tc>
@@ -11525,6 +11535,13 @@
                 <w:color w:val="1C1E29"/>
               </w:rPr>
             </w:pPr>
+            <w:r>
+              <w:rPr>
+                <w:rFonts w:eastAsia="Calibri"/>
+                <w:color w:val="1C1E29"/>
+              </w:rPr>
+              <w:t>13</w:t>
+            </w:r>
           </w:p>
         </w:tc>
         <w:tc>
@@ -11538,6 +11555,27 @@
                 <w:color w:val="1C1E29"/>
               </w:rPr>
             </w:pPr>
+            <w:r>
+              <w:rPr>
+                <w:rFonts w:eastAsia="Calibri"/>
+                <w:color w:val="1C1E29"/>
+              </w:rPr>
+              <w:t>Transfer type change</w:t>
+            </w:r>
+            <w:r>
+              <w:rPr>
+                <w:rFonts w:eastAsia="Calibri"/>
+                <w:color w:val="1C1E29"/>
+              </w:rPr>
+              <w:t>s from IDLE to NONSEQ</w:t>
+            </w:r>
+            <w:r>
+              <w:rPr>
+                <w:rFonts w:eastAsia="Calibri"/>
+                <w:color w:val="1C1E29"/>
+              </w:rPr>
+              <w:t xml:space="preserve"> during waited states</w:t>
+            </w:r>
           </w:p>
         </w:tc>
         <w:tc>
@@ -11551,6 +11589,109 @@
                 <w:color w:val="1C1E29"/>
               </w:rPr>
             </w:pPr>
+            <w:r>
+              <w:rPr>
+                <w:rFonts w:eastAsia="Calibri"/>
+                <w:color w:val="1C1E29"/>
+              </w:rPr>
+              <w:t xml:space="preserve">Address A, B, C and X are driven onto the bus. </w:t>
+            </w:r>
+            <w:r>
+              <w:rPr>
+                <w:rFonts w:eastAsia="Calibri"/>
+                <w:color w:val="1C1E29"/>
+              </w:rPr>
+              <w:t xml:space="preserve">One IDLE transfer is inserted to address </w:t>
+            </w:r>
+            <w:r>
+              <w:rPr>
+                <w:rFonts w:eastAsia="Calibri"/>
+                <w:color w:val="1C1E29"/>
+              </w:rPr>
+              <w:t>B and</w:t>
+            </w:r>
+            <w:r>
+              <w:rPr>
+                <w:rFonts w:eastAsia="Calibri"/>
+                <w:color w:val="1C1E29"/>
+              </w:rPr>
+              <w:t xml:space="preserve"> address</w:t>
+            </w:r>
+            <w:r>
+              <w:rPr>
+                <w:rFonts w:eastAsia="Calibri"/>
+                <w:color w:val="1C1E29"/>
+              </w:rPr>
+              <w:t xml:space="preserve"> C</w:t>
+            </w:r>
+            <w:r>
+              <w:rPr>
+                <w:rFonts w:eastAsia="Calibri"/>
+                <w:color w:val="1C1E29"/>
+              </w:rPr>
+              <w:t xml:space="preserve">. </w:t>
+            </w:r>
+          </w:p>
+          <w:p>
+            <w:pPr>
+              <w:rPr>
+                <w:rFonts w:eastAsia="Calibri"/>
+                <w:color w:val="1C1E29"/>
+              </w:rPr>
+            </w:pPr>
+          </w:p>
+          <w:p>
+            <w:pPr>
+              <w:rPr>
+                <w:rFonts w:eastAsia="Calibri"/>
+                <w:color w:val="1C1E29"/>
+              </w:rPr>
+            </w:pPr>
+            <w:r>
+              <w:rPr>
+                <w:rFonts w:eastAsia="Calibri"/>
+                <w:color w:val="1C1E29"/>
+              </w:rPr>
+              <w:t>Transfer type is changed to NONSEQ and initiates a transfer to address x</w:t>
+            </w:r>
+            <w:r>
+              <w:rPr>
+                <w:rFonts w:eastAsia="Calibri"/>
+                <w:color w:val="1C1E29"/>
+              </w:rPr>
+              <w:t>.</w:t>
+            </w:r>
+          </w:p>
+          <w:p>
+            <w:pPr>
+              <w:rPr>
+                <w:rFonts w:eastAsia="Calibri"/>
+                <w:color w:val="1C1E29"/>
+              </w:rPr>
+            </w:pPr>
+          </w:p>
+          <w:p>
+            <w:pPr>
+              <w:rPr>
+                <w:rFonts w:eastAsia="Calibri"/>
+                <w:color w:val="1C1E29"/>
+              </w:rPr>
+            </w:pPr>
+            <w:r>
+              <w:rPr>
+                <w:rFonts w:eastAsia="Calibri"/>
+                <w:color w:val="1C1E29"/>
+              </w:rPr>
+              <w:t>With HREADY low, the HTRANS is kept constant.</w:t>
+            </w:r>
+          </w:p>
+          <w:p>
+            <w:pPr>
+              <w:rPr>
+                <w:rFonts w:eastAsia="Calibri"/>
+                <w:color w:val="1C1E29"/>
+              </w:rPr>
+            </w:pPr>
           </w:p>
         </w:tc>
         <w:tc>
@@ -11564,6 +11705,13 @@
                 <w:color w:val="1C1E29"/>
               </w:rPr>
             </w:pPr>
+            <w:r>
+              <w:rPr>
+                <w:rFonts w:eastAsia="Calibri"/>
+                <w:color w:val="1C1E29"/>
+              </w:rPr>
+              <w:t>3.6.1</w:t>
+            </w:r>
           </w:p>
         </w:tc>
         <w:tc>
@@ -11577,6 +11725,13 @@
                 <w:color w:val="1C1E29"/>
               </w:rPr>
             </w:pPr>
+            <w:r>
+              <w:rPr>
+                <w:rFonts w:eastAsia="Calibri"/>
+                <w:color w:val="1C1E29"/>
+              </w:rPr>
+              <w:t>A</w:t>
+            </w:r>
           </w:p>
         </w:tc>
         <w:tc>
@@ -11603,6 +11758,94 @@
                 <w:color w:val="1C1E29"/>
               </w:rPr>
             </w:pPr>
+            <w:r>
+              <w:rPr>
+                <w:rFonts w:eastAsia="Calibri"/>
+                <w:color w:val="1C1E29"/>
+              </w:rPr>
+              <w:t xml:space="preserve">The slave will sample the address </w:t>
+            </w:r>
+            <w:r>
+              <w:rPr>
+                <w:rFonts w:eastAsia="Calibri"/>
+                <w:color w:val="1C1E29"/>
+              </w:rPr>
+              <w:t xml:space="preserve">A </w:t>
+            </w:r>
+            <w:r>
+              <w:rPr>
+                <w:rFonts w:eastAsia="Calibri"/>
+                <w:color w:val="1C1E29"/>
+              </w:rPr>
+              <w:t xml:space="preserve">at the rising clock edged of </w:t>
+            </w:r>
+            <w:r>
+              <w:rPr>
+                <w:rFonts w:eastAsia="Calibri"/>
+                <w:color w:val="1C1E29"/>
+              </w:rPr>
+              <w:t>the</w:t>
+            </w:r>
+            <w:r>
+              <w:rPr>
+                <w:rFonts w:eastAsia="Calibri"/>
+                <w:color w:val="1C1E29"/>
+              </w:rPr>
+              <w:t xml:space="preserve"> address phase. </w:t>
+            </w:r>
+          </w:p>
+          <w:p>
+            <w:pPr>
+              <w:rPr>
+                <w:rFonts w:eastAsia="Calibri"/>
+                <w:color w:val="1C1E29"/>
+              </w:rPr>
+            </w:pPr>
+          </w:p>
+          <w:p>
+            <w:pPr>
+              <w:rPr>
+                <w:rFonts w:eastAsia="Calibri"/>
+                <w:color w:val="1C1E29"/>
+              </w:rPr>
+            </w:pPr>
+            <w:r>
+              <w:rPr>
+                <w:rFonts w:eastAsia="Calibri"/>
+                <w:color w:val="1C1E29"/>
+              </w:rPr>
+              <w:t>After successful transfer to address A t</w:t>
+            </w:r>
+            <w:r>
+              <w:rPr>
+                <w:rFonts w:eastAsia="Calibri"/>
+                <w:color w:val="1C1E29"/>
+              </w:rPr>
+              <w:t>he slave will ignore the IDLE transfers i.e., transfers associated with address B and C will be neglected.</w:t>
+            </w:r>
+          </w:p>
+          <w:p>
+            <w:pPr>
+              <w:rPr>
+                <w:rFonts w:eastAsia="Calibri"/>
+                <w:color w:val="1C1E29"/>
+              </w:rPr>
+            </w:pPr>
+          </w:p>
+          <w:p>
+            <w:pPr>
+              <w:rPr>
+                <w:rFonts w:eastAsia="Calibri"/>
+                <w:color w:val="1C1E29"/>
+              </w:rPr>
+            </w:pPr>
+            <w:r>
+              <w:rPr>
+                <w:rFonts w:eastAsia="Calibri"/>
+                <w:color w:val="1C1E29"/>
+              </w:rPr>
+              <w:t>Then, address B will be sampled in its address phase. Transfer to address B will complete and slave will signal a complete transfer response.</w:t>
+            </w:r>
           </w:p>
         </w:tc>
         <w:tc>
@@ -11616,6 +11859,13 @@
                 <w:color w:val="1C1E29"/>
               </w:rPr>
             </w:pPr>
+            <w:r>
+              <w:rPr>
+                <w:rFonts w:eastAsia="Calibri"/>
+                <w:color w:val="1C1E29"/>
+              </w:rPr>
+              <w:t>N/A</w:t>
+            </w:r>
           </w:p>
         </w:tc>
       </w:tr>
@@ -11634,6 +11884,13 @@
                 <w:color w:val="1C1E29"/>
               </w:rPr>
             </w:pPr>
+            <w:r>
+              <w:rPr>
+                <w:rFonts w:eastAsia="Calibri"/>
+                <w:color w:val="1C1E29"/>
+              </w:rPr>
+              <w:t>14</w:t>
+            </w:r>
           </w:p>
         </w:tc>
         <w:tc>
@@ -11647,6 +11904,27 @@
                 <w:color w:val="1C1E29"/>
               </w:rPr>
             </w:pPr>
+            <w:r>
+              <w:rPr>
+                <w:rFonts w:eastAsia="Calibri"/>
+                <w:color w:val="1C1E29"/>
+              </w:rPr>
+              <w:t>Transfer type change</w:t>
+            </w:r>
+            <w:r>
+              <w:rPr>
+                <w:rFonts w:eastAsia="Calibri"/>
+                <w:color w:val="1C1E29"/>
+              </w:rPr>
+              <w:t>s from BUSY to SEQ</w:t>
+            </w:r>
+            <w:r>
+              <w:rPr>
+                <w:rFonts w:eastAsia="Calibri"/>
+                <w:color w:val="1C1E29"/>
+              </w:rPr>
+              <w:t xml:space="preserve"> during waited states</w:t>
+            </w:r>
           </w:p>
         </w:tc>
         <w:tc>
@@ -11660,6 +11938,208 @@
                 <w:color w:val="1C1E29"/>
               </w:rPr>
             </w:pPr>
+            <w:r>
+              <w:rPr>
+                <w:rFonts w:eastAsia="Calibri"/>
+                <w:color w:val="1C1E29"/>
+              </w:rPr>
+              <w:t>A sequential a</w:t>
+            </w:r>
+            <w:r>
+              <w:rPr>
+                <w:rFonts w:eastAsia="Calibri"/>
+                <w:color w:val="1C1E29"/>
+              </w:rPr>
+              <w:t>ddress A</w:t>
+            </w:r>
+            <w:r>
+              <w:rPr>
+                <w:rFonts w:eastAsia="Calibri"/>
+                <w:color w:val="1C1E29"/>
+              </w:rPr>
+              <w:t xml:space="preserve"> </w:t>
+            </w:r>
+            <w:r>
+              <w:rPr>
+                <w:rFonts w:eastAsia="Calibri"/>
+                <w:color w:val="1C1E29"/>
+              </w:rPr>
+              <w:t xml:space="preserve">is driven onto the bus. Then a busy transfer is inserted and address </w:t>
+            </w:r>
+            <w:r>
+              <w:rPr>
+                <w:rFonts w:eastAsia="Calibri"/>
+                <w:color w:val="1C1E29"/>
+              </w:rPr>
+              <w:t>B</w:t>
+            </w:r>
+            <w:r>
+              <w:rPr>
+                <w:rFonts w:eastAsia="Calibri"/>
+                <w:color w:val="1C1E29"/>
+              </w:rPr>
+              <w:t xml:space="preserve"> is driven on the bus </w:t>
+            </w:r>
+          </w:p>
+          <w:p>
+            <w:pPr>
+              <w:rPr>
+                <w:rFonts w:eastAsia="Calibri"/>
+                <w:color w:val="1C1E29"/>
+              </w:rPr>
+            </w:pPr>
+          </w:p>
+          <w:p>
+            <w:pPr>
+              <w:rPr>
+                <w:rFonts w:eastAsia="Calibri"/>
+                <w:color w:val="1C1E29"/>
+              </w:rPr>
+            </w:pPr>
+            <w:r>
+              <w:rPr>
+                <w:rFonts w:eastAsia="Calibri"/>
+                <w:color w:val="1C1E29"/>
+              </w:rPr>
+              <w:t>W</w:t>
+            </w:r>
+            <w:r>
+              <w:rPr>
+                <w:rFonts w:eastAsia="Calibri"/>
+                <w:color w:val="1C1E29"/>
+              </w:rPr>
+              <w:t>ait states are added by keeping HREADY low.</w:t>
+            </w:r>
+          </w:p>
+          <w:p>
+            <w:pPr>
+              <w:rPr>
+                <w:rFonts w:eastAsia="Calibri"/>
+                <w:color w:val="1C1E29"/>
+              </w:rPr>
+            </w:pPr>
+            <w:r>
+              <w:rPr>
+                <w:rFonts w:eastAsia="Calibri"/>
+                <w:color w:val="1C1E29"/>
+              </w:rPr>
+              <w:t xml:space="preserve"> </w:t>
+            </w:r>
+          </w:p>
+          <w:p>
+            <w:pPr>
+              <w:rPr>
+                <w:rFonts w:eastAsia="Calibri"/>
+                <w:color w:val="1C1E29"/>
+              </w:rPr>
+            </w:pPr>
+            <w:r>
+              <w:rPr>
+                <w:rFonts w:eastAsia="Calibri"/>
+                <w:color w:val="1C1E29"/>
+              </w:rPr>
+              <w:t xml:space="preserve">A sequential address C is driven on the bus.  </w:t>
+            </w:r>
+          </w:p>
+          <w:p>
+            <w:pPr>
+              <w:rPr>
+                <w:rFonts w:eastAsia="Calibri"/>
+                <w:color w:val="1C1E29"/>
+              </w:rPr>
+            </w:pPr>
+          </w:p>
+          <w:p>
+            <w:pPr>
+              <w:rPr>
+                <w:rFonts w:eastAsia="Calibri"/>
+                <w:color w:val="1C1E29"/>
+              </w:rPr>
+            </w:pPr>
+            <w:r>
+              <w:rPr>
+                <w:rFonts w:eastAsia="Calibri"/>
+                <w:color w:val="1C1E29"/>
+              </w:rPr>
+              <w:t>The transfer type changes from BUSY to SEQ.</w:t>
+            </w:r>
+          </w:p>
+          <w:p>
+            <w:pPr>
+              <w:rPr>
+                <w:rFonts w:eastAsia="Calibri"/>
+                <w:color w:val="1C1E29"/>
+              </w:rPr>
+            </w:pPr>
+          </w:p>
+          <w:p>
+            <w:pPr>
+              <w:rPr>
+                <w:rFonts w:eastAsia="Calibri"/>
+                <w:color w:val="1C1E29"/>
+              </w:rPr>
+            </w:pPr>
+            <w:r>
+              <w:rPr>
+                <w:rFonts w:eastAsia="Calibri"/>
+                <w:color w:val="1C1E29"/>
+              </w:rPr>
+              <w:t xml:space="preserve">HTRANS is kept constant and slave must keep HREADY low </w:t>
+            </w:r>
+            <w:r>
+              <w:rPr>
+                <w:rFonts w:eastAsia="Calibri"/>
+                <w:color w:val="1C1E29"/>
+              </w:rPr>
+              <w:t xml:space="preserve">during this phase. </w:t>
+            </w:r>
+          </w:p>
+          <w:p>
+            <w:pPr>
+              <w:rPr>
+                <w:rFonts w:eastAsia="Calibri"/>
+                <w:color w:val="1C1E29"/>
+              </w:rPr>
+            </w:pPr>
+          </w:p>
+          <w:p>
+            <w:pPr>
+              <w:rPr>
+                <w:rFonts w:eastAsia="Calibri"/>
+                <w:color w:val="1C1E29"/>
+              </w:rPr>
+            </w:pPr>
+            <w:r>
+              <w:rPr>
+                <w:rFonts w:eastAsia="Calibri"/>
+                <w:color w:val="1C1E29"/>
+              </w:rPr>
+              <w:t>Then HREADY is set high.</w:t>
+            </w:r>
+          </w:p>
+          <w:p>
+            <w:pPr>
+              <w:rPr>
+                <w:rFonts w:eastAsia="Calibri"/>
+                <w:color w:val="1C1E29"/>
+              </w:rPr>
+            </w:pPr>
+          </w:p>
+          <w:p>
+            <w:pPr>
+              <w:rPr>
+                <w:rFonts w:eastAsia="Calibri"/>
+                <w:color w:val="1C1E29"/>
+              </w:rPr>
+            </w:pPr>
+          </w:p>
+          <w:p>
+            <w:pPr>
+              <w:rPr>
+                <w:rFonts w:eastAsia="Calibri"/>
+                <w:color w:val="1C1E29"/>
+              </w:rPr>
+            </w:pPr>
           </w:p>
         </w:tc>
         <w:tc>
@@ -11673,6 +12153,13 @@
                 <w:color w:val="1C1E29"/>
               </w:rPr>
             </w:pPr>
+            <w:r>
+              <w:rPr>
+                <w:rFonts w:eastAsia="Calibri"/>
+                <w:color w:val="1C1E29"/>
+              </w:rPr>
+              <w:t>3.6.1</w:t>
+            </w:r>
           </w:p>
         </w:tc>
         <w:tc>
@@ -11686,6 +12173,13 @@
                 <w:color w:val="1C1E29"/>
               </w:rPr>
             </w:pPr>
+            <w:r>
+              <w:rPr>
+                <w:rFonts w:eastAsia="Calibri"/>
+                <w:color w:val="1C1E29"/>
+              </w:rPr>
+              <w:t>A</w:t>
+            </w:r>
           </w:p>
         </w:tc>
         <w:tc>
@@ -11712,6 +12206,20 @@
                 <w:color w:val="1C1E29"/>
               </w:rPr>
             </w:pPr>
+            <w:r>
+              <w:rPr>
+                <w:rFonts w:eastAsia="Calibri"/>
+                <w:color w:val="1C1E29"/>
+              </w:rPr>
+              <w:t>Transfer to address A completes when HREADY is set high. In the next cycle the transfer to address B completes</w:t>
+            </w:r>
+            <w:r>
+              <w:rPr>
+                <w:rFonts w:eastAsia="Calibri"/>
+                <w:color w:val="1C1E29"/>
+              </w:rPr>
+              <w:t xml:space="preserve"> and then in the next cycle the transfer to the address C completes. </w:t>
+            </w:r>
           </w:p>
         </w:tc>
         <w:tc>
@@ -11725,6 +12233,21 @@
                 <w:color w:val="1C1E29"/>
               </w:rPr>
             </w:pPr>
+          </w:p>
+          <w:p>
+            <w:pPr>
+              <w:rPr>
+                <w:rFonts w:eastAsia="Calibri"/>
+                <w:color w:val="1C1E29"/>
+              </w:rPr>
+            </w:pPr>
+            <w:r>
+              <w:rPr>
+                <w:rFonts w:eastAsia="Calibri"/>
+                <w:color w:val="1C1E29"/>
+              </w:rPr>
+              <w:t xml:space="preserve">Does not imply to single burst. </w:t>
+            </w:r>
           </w:p>
         </w:tc>
       </w:tr>
@@ -11743,6 +12266,21 @@
                 <w:color w:val="1C1E29"/>
               </w:rPr>
             </w:pPr>
+            <w:r>
+              <w:rPr>
+                <w:rFonts w:eastAsia="Calibri"/>
+                <w:color w:val="1C1E29"/>
+              </w:rPr>
+              <w:t>15</w:t>
+            </w:r>
+          </w:p>
+          <w:p>
+            <w:pPr>
+              <w:rPr>
+                <w:rFonts w:eastAsia="Calibri"/>
+                <w:color w:val="1C1E29"/>
+              </w:rPr>
+            </w:pPr>
           </w:p>
         </w:tc>
         <w:tc>
@@ -11756,1457 +12294,35 @@
                 <w:color w:val="1C1E29"/>
               </w:rPr>
             </w:pPr>
-          </w:p>
-        </w:tc>
-        <w:tc>
-          <w:tcPr>
-            <w:tcW w:w="3402" w:type="dxa"/>
-          </w:tcPr>
-          <w:p>
-            <w:pPr>
-              <w:rPr>
-                <w:rFonts w:eastAsia="Calibri"/>
-                <w:color w:val="1C1E29"/>
-              </w:rPr>
-            </w:pPr>
-          </w:p>
-        </w:tc>
-        <w:tc>
-          <w:tcPr>
-            <w:tcW w:w="992" w:type="dxa"/>
-          </w:tcPr>
-          <w:p>
-            <w:pPr>
-              <w:rPr>
-                <w:rFonts w:eastAsia="Calibri"/>
-                <w:color w:val="1C1E29"/>
-              </w:rPr>
-            </w:pPr>
-          </w:p>
-        </w:tc>
-        <w:tc>
-          <w:tcPr>
-            <w:tcW w:w="850" w:type="dxa"/>
-          </w:tcPr>
-          <w:p>
-            <w:pPr>
-              <w:rPr>
-                <w:rFonts w:eastAsia="Calibri"/>
-                <w:color w:val="1C1E29"/>
-              </w:rPr>
-            </w:pPr>
-          </w:p>
-        </w:tc>
-        <w:tc>
-          <w:tcPr>
-            <w:tcW w:w="993" w:type="dxa"/>
-          </w:tcPr>
-          <w:p>
-            <w:pPr>
-              <w:rPr>
-                <w:rFonts w:eastAsia="Calibri"/>
-                <w:color w:val="1C1E29"/>
-              </w:rPr>
-            </w:pPr>
-          </w:p>
-        </w:tc>
-        <w:tc>
-          <w:tcPr>
-            <w:tcW w:w="2835" w:type="dxa"/>
-          </w:tcPr>
-          <w:p>
-            <w:pPr>
-              <w:rPr>
-                <w:rFonts w:eastAsia="Calibri"/>
-                <w:color w:val="1C1E29"/>
-              </w:rPr>
-            </w:pPr>
-          </w:p>
-        </w:tc>
-        <w:tc>
-          <w:tcPr>
-            <w:tcW w:w="2183" w:type="dxa"/>
-          </w:tcPr>
-          <w:p>
-            <w:pPr>
-              <w:rPr>
-                <w:rFonts w:eastAsia="Calibri"/>
-                <w:color w:val="1C1E29"/>
-              </w:rPr>
-            </w:pPr>
-          </w:p>
-        </w:tc>
-      </w:tr>
-      <w:tr>
-        <w:trPr>
-          <w:trHeight w:val="345"/>
-        </w:trPr>
-        <w:tc>
-          <w:tcPr>
-            <w:tcW w:w="694" w:type="dxa"/>
-          </w:tcPr>
-          <w:p>
-            <w:pPr>
-              <w:rPr>
-                <w:rFonts w:eastAsia="Calibri"/>
-                <w:color w:val="1C1E29"/>
-              </w:rPr>
-            </w:pPr>
-          </w:p>
-        </w:tc>
-        <w:tc>
-          <w:tcPr>
-            <w:tcW w:w="1995" w:type="dxa"/>
-          </w:tcPr>
-          <w:p>
-            <w:pPr>
-              <w:rPr>
-                <w:rFonts w:eastAsia="Calibri"/>
-                <w:color w:val="1C1E29"/>
-              </w:rPr>
-            </w:pPr>
-          </w:p>
-        </w:tc>
-        <w:tc>
-          <w:tcPr>
-            <w:tcW w:w="3402" w:type="dxa"/>
-          </w:tcPr>
-          <w:p>
-            <w:pPr>
-              <w:rPr>
-                <w:rFonts w:eastAsia="Calibri"/>
-                <w:color w:val="1C1E29"/>
-              </w:rPr>
-            </w:pPr>
-          </w:p>
-        </w:tc>
-        <w:tc>
-          <w:tcPr>
-            <w:tcW w:w="992" w:type="dxa"/>
-          </w:tcPr>
-          <w:p>
-            <w:pPr>
-              <w:rPr>
-                <w:rFonts w:eastAsia="Calibri"/>
-                <w:color w:val="1C1E29"/>
-              </w:rPr>
-            </w:pPr>
-          </w:p>
-        </w:tc>
-        <w:tc>
-          <w:tcPr>
-            <w:tcW w:w="850" w:type="dxa"/>
-          </w:tcPr>
-          <w:p>
-            <w:pPr>
-              <w:rPr>
-                <w:rFonts w:eastAsia="Calibri"/>
-                <w:color w:val="1C1E29"/>
-              </w:rPr>
-            </w:pPr>
-          </w:p>
-        </w:tc>
-        <w:tc>
-          <w:tcPr>
-            <w:tcW w:w="993" w:type="dxa"/>
-          </w:tcPr>
-          <w:p>
-            <w:pPr>
-              <w:rPr>
-                <w:rFonts w:eastAsia="Calibri"/>
-                <w:color w:val="1C1E29"/>
-              </w:rPr>
-            </w:pPr>
-          </w:p>
-        </w:tc>
-        <w:tc>
-          <w:tcPr>
-            <w:tcW w:w="2835" w:type="dxa"/>
-          </w:tcPr>
-          <w:p>
-            <w:pPr>
-              <w:rPr>
-                <w:rFonts w:eastAsia="Calibri"/>
-                <w:color w:val="1C1E29"/>
-              </w:rPr>
-            </w:pPr>
-          </w:p>
-        </w:tc>
-        <w:tc>
-          <w:tcPr>
-            <w:tcW w:w="2183" w:type="dxa"/>
-          </w:tcPr>
-          <w:p>
-            <w:pPr>
-              <w:rPr>
-                <w:rFonts w:eastAsia="Calibri"/>
-                <w:color w:val="1C1E29"/>
-              </w:rPr>
-            </w:pPr>
-          </w:p>
-        </w:tc>
-      </w:tr>
-      <w:tr>
-        <w:trPr>
-          <w:trHeight w:val="345"/>
-        </w:trPr>
-        <w:tc>
-          <w:tcPr>
-            <w:tcW w:w="694" w:type="dxa"/>
-          </w:tcPr>
-          <w:p>
-            <w:pPr>
-              <w:rPr>
-                <w:rFonts w:eastAsia="Calibri"/>
-                <w:color w:val="1C1E29"/>
-              </w:rPr>
-            </w:pPr>
-          </w:p>
-        </w:tc>
-        <w:tc>
-          <w:tcPr>
-            <w:tcW w:w="1995" w:type="dxa"/>
-          </w:tcPr>
-          <w:p>
-            <w:pPr>
-              <w:rPr>
-                <w:rFonts w:eastAsia="Calibri"/>
-                <w:color w:val="1C1E29"/>
-              </w:rPr>
-            </w:pPr>
-          </w:p>
-        </w:tc>
-        <w:tc>
-          <w:tcPr>
-            <w:tcW w:w="3402" w:type="dxa"/>
-          </w:tcPr>
-          <w:p>
-            <w:pPr>
-              <w:rPr>
-                <w:rFonts w:eastAsia="Calibri"/>
-                <w:color w:val="1C1E29"/>
-              </w:rPr>
-            </w:pPr>
-          </w:p>
-        </w:tc>
-        <w:tc>
-          <w:tcPr>
-            <w:tcW w:w="992" w:type="dxa"/>
-          </w:tcPr>
-          <w:p>
-            <w:pPr>
-              <w:rPr>
-                <w:rFonts w:eastAsia="Calibri"/>
-                <w:color w:val="1C1E29"/>
-              </w:rPr>
-            </w:pPr>
-          </w:p>
-        </w:tc>
-        <w:tc>
-          <w:tcPr>
-            <w:tcW w:w="850" w:type="dxa"/>
-          </w:tcPr>
-          <w:p>
-            <w:pPr>
-              <w:rPr>
-                <w:rFonts w:eastAsia="Calibri"/>
-                <w:color w:val="1C1E29"/>
-              </w:rPr>
-            </w:pPr>
-          </w:p>
-        </w:tc>
-        <w:tc>
-          <w:tcPr>
-            <w:tcW w:w="993" w:type="dxa"/>
-          </w:tcPr>
-          <w:p>
-            <w:pPr>
-              <w:rPr>
-                <w:rFonts w:eastAsia="Calibri"/>
-                <w:color w:val="1C1E29"/>
-              </w:rPr>
-            </w:pPr>
-          </w:p>
-        </w:tc>
-        <w:tc>
-          <w:tcPr>
-            <w:tcW w:w="2835" w:type="dxa"/>
-          </w:tcPr>
-          <w:p>
-            <w:pPr>
-              <w:rPr>
-                <w:rFonts w:eastAsia="Calibri"/>
-                <w:color w:val="1C1E29"/>
-              </w:rPr>
-            </w:pPr>
-          </w:p>
-        </w:tc>
-        <w:tc>
-          <w:tcPr>
-            <w:tcW w:w="2183" w:type="dxa"/>
-          </w:tcPr>
-          <w:p>
-            <w:pPr>
-              <w:rPr>
-                <w:rFonts w:eastAsia="Calibri"/>
-                <w:color w:val="1C1E29"/>
-              </w:rPr>
-            </w:pPr>
-          </w:p>
-        </w:tc>
-      </w:tr>
-      <w:tr>
-        <w:trPr>
-          <w:trHeight w:val="345"/>
-        </w:trPr>
-        <w:tc>
-          <w:tcPr>
-            <w:tcW w:w="694" w:type="dxa"/>
-          </w:tcPr>
-          <w:p>
-            <w:pPr>
-              <w:rPr>
-                <w:rFonts w:eastAsia="Calibri"/>
-                <w:color w:val="1C1E29"/>
-              </w:rPr>
-            </w:pPr>
-          </w:p>
-        </w:tc>
-        <w:tc>
-          <w:tcPr>
-            <w:tcW w:w="1995" w:type="dxa"/>
-          </w:tcPr>
-          <w:p>
-            <w:pPr>
-              <w:rPr>
-                <w:rFonts w:eastAsia="Calibri"/>
-                <w:color w:val="1C1E29"/>
-              </w:rPr>
-            </w:pPr>
-          </w:p>
-        </w:tc>
-        <w:tc>
-          <w:tcPr>
-            <w:tcW w:w="3402" w:type="dxa"/>
-          </w:tcPr>
-          <w:p>
-            <w:pPr>
-              <w:rPr>
-                <w:rFonts w:eastAsia="Calibri"/>
-                <w:color w:val="1C1E29"/>
-              </w:rPr>
-            </w:pPr>
-          </w:p>
-        </w:tc>
-        <w:tc>
-          <w:tcPr>
-            <w:tcW w:w="992" w:type="dxa"/>
-          </w:tcPr>
-          <w:p>
-            <w:pPr>
-              <w:rPr>
-                <w:rFonts w:eastAsia="Calibri"/>
-                <w:color w:val="1C1E29"/>
-              </w:rPr>
-            </w:pPr>
-          </w:p>
-        </w:tc>
-        <w:tc>
-          <w:tcPr>
-            <w:tcW w:w="850" w:type="dxa"/>
-          </w:tcPr>
-          <w:p>
-            <w:pPr>
-              <w:rPr>
-                <w:rFonts w:eastAsia="Calibri"/>
-                <w:color w:val="1C1E29"/>
-              </w:rPr>
-            </w:pPr>
-          </w:p>
-        </w:tc>
-        <w:tc>
-          <w:tcPr>
-            <w:tcW w:w="993" w:type="dxa"/>
-          </w:tcPr>
-          <w:p>
-            <w:pPr>
-              <w:rPr>
-                <w:rFonts w:eastAsia="Calibri"/>
-                <w:color w:val="1C1E29"/>
-              </w:rPr>
-            </w:pPr>
-          </w:p>
-        </w:tc>
-        <w:tc>
-          <w:tcPr>
-            <w:tcW w:w="2835" w:type="dxa"/>
-          </w:tcPr>
-          <w:p>
-            <w:pPr>
-              <w:rPr>
-                <w:rFonts w:eastAsia="Calibri"/>
-                <w:color w:val="1C1E29"/>
-              </w:rPr>
-            </w:pPr>
-          </w:p>
-        </w:tc>
-        <w:tc>
-          <w:tcPr>
-            <w:tcW w:w="2183" w:type="dxa"/>
-          </w:tcPr>
-          <w:p>
-            <w:pPr>
-              <w:rPr>
-                <w:rFonts w:eastAsia="Calibri"/>
-                <w:color w:val="1C1E29"/>
-              </w:rPr>
-            </w:pPr>
-          </w:p>
-        </w:tc>
-      </w:tr>
-      <w:tr>
-        <w:trPr>
-          <w:trHeight w:val="345"/>
-        </w:trPr>
-        <w:tc>
-          <w:tcPr>
-            <w:tcW w:w="694" w:type="dxa"/>
-          </w:tcPr>
-          <w:p>
-            <w:pPr>
-              <w:rPr>
-                <w:rFonts w:eastAsia="Calibri"/>
-                <w:color w:val="1C1E29"/>
-              </w:rPr>
-            </w:pPr>
-            <w:r>
-              <w:rPr>
-                <w:rFonts w:eastAsia="Calibri"/>
-                <w:color w:val="1C1E29"/>
-              </w:rPr>
-              <w:t>11</w:t>
-            </w:r>
-          </w:p>
-        </w:tc>
-        <w:tc>
-          <w:tcPr>
-            <w:tcW w:w="1995" w:type="dxa"/>
-          </w:tcPr>
-          <w:p>
-            <w:pPr>
-              <w:rPr>
-                <w:rFonts w:eastAsia="Calibri"/>
-                <w:color w:val="1C1E29"/>
-              </w:rPr>
-            </w:pPr>
-            <w:r>
-              <w:rPr>
-                <w:rFonts w:eastAsia="Calibri"/>
-                <w:color w:val="1C1E29"/>
-              </w:rPr>
-              <w:t>Global Signal:</w:t>
-            </w:r>
-          </w:p>
-          <w:p>
-            <w:pPr>
-              <w:rPr>
-                <w:rFonts w:eastAsia="Calibri"/>
-                <w:color w:val="1C1E29"/>
-              </w:rPr>
-            </w:pPr>
-            <w:r>
-              <w:rPr>
-                <w:rFonts w:eastAsia="Calibri"/>
-                <w:color w:val="1C1E29"/>
-              </w:rPr>
-              <w:t>HRESTn</w:t>
-            </w:r>
-          </w:p>
-        </w:tc>
-        <w:tc>
-          <w:tcPr>
-            <w:tcW w:w="3402" w:type="dxa"/>
-          </w:tcPr>
-          <w:p>
-            <w:pPr>
-              <w:rPr>
-                <w:rFonts w:eastAsia="Calibri"/>
-                <w:color w:val="1C1E29"/>
-              </w:rPr>
-            </w:pPr>
-            <w:r>
-              <w:rPr>
-                <w:rFonts w:eastAsia="Calibri"/>
-                <w:color w:val="1C1E29"/>
-              </w:rPr>
-              <w:t xml:space="preserve">Since this is an active low signal. When asserted then it must reset all bus elements. Note: Slaves must ensure that HREADYOUT is high. HTRANS [1:0] must indicate IDLE. </w:t>
-            </w:r>
-          </w:p>
-        </w:tc>
-        <w:tc>
-          <w:tcPr>
-            <w:tcW w:w="992" w:type="dxa"/>
-          </w:tcPr>
-          <w:p>
-            <w:pPr>
-              <w:rPr>
-                <w:rFonts w:eastAsia="Calibri"/>
-                <w:color w:val="1C1E29"/>
-              </w:rPr>
-            </w:pPr>
-            <w:r>
-              <w:rPr>
-                <w:rFonts w:eastAsia="Calibri"/>
-                <w:color w:val="1C1E29"/>
-              </w:rPr>
-              <w:t>7.1.2</w:t>
-            </w:r>
-          </w:p>
-        </w:tc>
-        <w:tc>
-          <w:tcPr>
-            <w:tcW w:w="850" w:type="dxa"/>
-          </w:tcPr>
-          <w:p>
-            <w:pPr>
-              <w:rPr>
-                <w:rFonts w:eastAsia="Calibri"/>
-                <w:color w:val="1C1E29"/>
-              </w:rPr>
-            </w:pPr>
-            <w:r>
-              <w:rPr>
-                <w:rFonts w:eastAsia="Calibri"/>
-                <w:color w:val="1C1E29"/>
-              </w:rPr>
-              <w:t>TR</w:t>
-            </w:r>
-          </w:p>
-        </w:tc>
-        <w:tc>
-          <w:tcPr>
-            <w:tcW w:w="993" w:type="dxa"/>
-          </w:tcPr>
-          <w:p>
-            <w:pPr>
-              <w:rPr>
-                <w:rFonts w:eastAsia="Calibri"/>
-                <w:color w:val="1C1E29"/>
-              </w:rPr>
-            </w:pPr>
-          </w:p>
-        </w:tc>
-        <w:tc>
-          <w:tcPr>
-            <w:tcW w:w="2835" w:type="dxa"/>
-          </w:tcPr>
-          <w:p>
-            <w:pPr>
-              <w:rPr>
-                <w:rFonts w:eastAsia="Calibri"/>
-                <w:color w:val="1C1E29"/>
-              </w:rPr>
-            </w:pPr>
-            <w:r>
-              <w:rPr>
-                <w:rFonts w:eastAsia="Calibri"/>
-                <w:color w:val="1C1E29"/>
-              </w:rPr>
-              <w:t>All previous binary information in the bust elements will be lost.</w:t>
-            </w:r>
-          </w:p>
-        </w:tc>
-        <w:tc>
-          <w:tcPr>
-            <w:tcW w:w="2183" w:type="dxa"/>
-          </w:tcPr>
-          <w:p>
-            <w:pPr>
-              <w:rPr>
-                <w:rFonts w:eastAsia="Calibri"/>
-                <w:color w:val="1C1E29"/>
-              </w:rPr>
-            </w:pPr>
-          </w:p>
-        </w:tc>
-      </w:tr>
-      <w:tr>
-        <w:trPr>
-          <w:trHeight w:val="345"/>
-        </w:trPr>
-        <w:tc>
-          <w:tcPr>
-            <w:tcW w:w="694" w:type="dxa"/>
-          </w:tcPr>
-          <w:p>
-            <w:pPr>
-              <w:rPr>
-                <w:rFonts w:eastAsia="Calibri"/>
-                <w:color w:val="1C1E29"/>
-              </w:rPr>
-            </w:pPr>
-            <w:r>
-              <w:rPr>
-                <w:rFonts w:eastAsia="Calibri"/>
-                <w:color w:val="1C1E29"/>
-              </w:rPr>
-              <w:t>12</w:t>
-            </w:r>
-          </w:p>
-        </w:tc>
-        <w:tc>
-          <w:tcPr>
-            <w:tcW w:w="1995" w:type="dxa"/>
-          </w:tcPr>
-          <w:p>
-            <w:pPr>
-              <w:rPr>
-                <w:rFonts w:eastAsia="Calibri"/>
-                <w:color w:val="1C1E29"/>
-              </w:rPr>
-            </w:pPr>
-            <w:r>
-              <w:rPr>
-                <w:rFonts w:eastAsia="Calibri"/>
-                <w:color w:val="1C1E29"/>
-              </w:rPr>
-              <w:t>Master Signal: IDLE</w:t>
-            </w:r>
-            <w:r>
-              <w:rPr>
-                <w:rFonts w:eastAsia="Calibri"/>
-                <w:color w:val="1C1E29"/>
-              </w:rPr>
-              <w:br/>
-              <w:t xml:space="preserve">HTRANS [1:0] =b00 </w:t>
-            </w:r>
-          </w:p>
-        </w:tc>
-        <w:tc>
-          <w:tcPr>
-            <w:tcW w:w="3402" w:type="dxa"/>
-          </w:tcPr>
-          <w:p>
-            <w:pPr>
-              <w:rPr>
-                <w:rFonts w:eastAsia="Calibri"/>
-                <w:color w:val="1C1E29"/>
-              </w:rPr>
-            </w:pPr>
-            <w:r>
-              <w:rPr>
-                <w:rFonts w:eastAsia="Calibri"/>
-                <w:color w:val="1C1E29"/>
-              </w:rPr>
-              <w:t>When the IDLE transfer is inserted to an address.</w:t>
-            </w:r>
-          </w:p>
-        </w:tc>
-        <w:tc>
-          <w:tcPr>
-            <w:tcW w:w="992" w:type="dxa"/>
-          </w:tcPr>
-          <w:p>
-            <w:pPr>
-              <w:rPr>
-                <w:rFonts w:eastAsia="Calibri"/>
-                <w:color w:val="1C1E29"/>
-              </w:rPr>
-            </w:pPr>
-            <w:r>
-              <w:rPr>
-                <w:rFonts w:eastAsia="Calibri"/>
-                <w:color w:val="1C1E29"/>
-              </w:rPr>
-              <w:t>3.2</w:t>
-            </w:r>
-          </w:p>
-        </w:tc>
-        <w:tc>
-          <w:tcPr>
-            <w:tcW w:w="850" w:type="dxa"/>
-          </w:tcPr>
-          <w:p>
-            <w:pPr>
-              <w:rPr>
-                <w:rFonts w:eastAsia="Calibri"/>
-                <w:color w:val="1C1E29"/>
-              </w:rPr>
-            </w:pPr>
-            <w:r>
-              <w:rPr>
-                <w:rFonts w:eastAsia="Calibri"/>
-                <w:color w:val="1C1E29"/>
-              </w:rPr>
-              <w:t>A</w:t>
-            </w:r>
-          </w:p>
-        </w:tc>
-        <w:tc>
-          <w:tcPr>
-            <w:tcW w:w="993" w:type="dxa"/>
-          </w:tcPr>
-          <w:p>
-            <w:pPr>
-              <w:rPr>
-                <w:rFonts w:eastAsia="Calibri"/>
-                <w:color w:val="1C1E29"/>
-              </w:rPr>
-            </w:pPr>
-          </w:p>
-        </w:tc>
-        <w:tc>
-          <w:tcPr>
-            <w:tcW w:w="2835" w:type="dxa"/>
-          </w:tcPr>
-          <w:p>
-            <w:pPr>
-              <w:rPr>
-                <w:rFonts w:eastAsia="Calibri"/>
-                <w:color w:val="1C1E29"/>
-              </w:rPr>
-            </w:pPr>
-            <w:r>
-              <w:rPr>
-                <w:rFonts w:eastAsia="Calibri"/>
-                <w:color w:val="1C1E29"/>
-              </w:rPr>
-              <w:t xml:space="preserve">The transfer must be ignored by the slave. Slaves must provide a zero-wait OKAY response. </w:t>
-            </w:r>
-          </w:p>
-        </w:tc>
-        <w:tc>
-          <w:tcPr>
-            <w:tcW w:w="2183" w:type="dxa"/>
-          </w:tcPr>
-          <w:p>
-            <w:pPr>
-              <w:rPr>
-                <w:rFonts w:eastAsia="Calibri"/>
-                <w:color w:val="1C1E29"/>
-              </w:rPr>
-            </w:pPr>
-          </w:p>
-        </w:tc>
-      </w:tr>
-      <w:tr>
-        <w:trPr>
-          <w:trHeight w:val="345"/>
-        </w:trPr>
-        <w:tc>
-          <w:tcPr>
-            <w:tcW w:w="694" w:type="dxa"/>
-          </w:tcPr>
-          <w:p>
-            <w:pPr>
-              <w:rPr>
-                <w:rFonts w:eastAsia="Calibri"/>
-                <w:color w:val="1C1E29"/>
-              </w:rPr>
-            </w:pPr>
-          </w:p>
-        </w:tc>
-        <w:tc>
-          <w:tcPr>
-            <w:tcW w:w="1995" w:type="dxa"/>
-          </w:tcPr>
-          <w:p>
-            <w:pPr>
-              <w:rPr>
-                <w:rFonts w:eastAsia="Calibri"/>
-                <w:color w:val="1C1E29"/>
-              </w:rPr>
-            </w:pPr>
-            <w:r>
-              <w:rPr>
-                <w:rFonts w:eastAsia="Calibri"/>
-                <w:color w:val="1C1E29"/>
-              </w:rPr>
-              <w:t>Master Signal: BUSY</w:t>
-            </w:r>
-            <w:r>
-              <w:rPr>
-                <w:rFonts w:eastAsia="Calibri"/>
-                <w:color w:val="1C1E29"/>
-              </w:rPr>
-              <w:br/>
-              <w:t>HTRANS [1:0] =b01</w:t>
-            </w:r>
-          </w:p>
-        </w:tc>
-        <w:tc>
-          <w:tcPr>
-            <w:tcW w:w="3402" w:type="dxa"/>
-          </w:tcPr>
-          <w:p>
-            <w:pPr>
-              <w:rPr>
-                <w:rFonts w:eastAsia="Calibri"/>
-                <w:color w:val="1C1E29"/>
-              </w:rPr>
-            </w:pPr>
-            <w:r>
-              <w:rPr>
-                <w:rFonts w:eastAsia="Calibri"/>
-                <w:color w:val="1C1E29"/>
-              </w:rPr>
-              <w:t>When a BUSY transfer is inserted then the address and control signals must reflect the next burst transfer</w:t>
-            </w:r>
-          </w:p>
-        </w:tc>
-        <w:tc>
-          <w:tcPr>
-            <w:tcW w:w="992" w:type="dxa"/>
-          </w:tcPr>
-          <w:p>
-            <w:pPr>
-              <w:rPr>
-                <w:rFonts w:eastAsia="Calibri"/>
-                <w:color w:val="1C1E29"/>
-              </w:rPr>
-            </w:pPr>
-          </w:p>
-        </w:tc>
-        <w:tc>
-          <w:tcPr>
-            <w:tcW w:w="850" w:type="dxa"/>
-          </w:tcPr>
-          <w:p>
-            <w:pPr>
-              <w:rPr>
-                <w:rFonts w:eastAsia="Calibri"/>
-                <w:color w:val="1C1E29"/>
-              </w:rPr>
-            </w:pPr>
-            <w:r>
-              <w:rPr>
-                <w:rFonts w:eastAsia="Calibri"/>
-                <w:color w:val="1C1E29"/>
-              </w:rPr>
-              <w:t>A</w:t>
-            </w:r>
-          </w:p>
-        </w:tc>
-        <w:tc>
-          <w:tcPr>
-            <w:tcW w:w="993" w:type="dxa"/>
-          </w:tcPr>
-          <w:p>
-            <w:pPr>
-              <w:rPr>
-                <w:rFonts w:eastAsia="Calibri"/>
-                <w:color w:val="1C1E29"/>
-              </w:rPr>
-            </w:pPr>
-          </w:p>
-        </w:tc>
-        <w:tc>
-          <w:tcPr>
-            <w:tcW w:w="2835" w:type="dxa"/>
-          </w:tcPr>
-          <w:p>
-            <w:pPr>
-              <w:rPr>
-                <w:rFonts w:eastAsia="Calibri"/>
-                <w:color w:val="1C1E29"/>
-              </w:rPr>
-            </w:pPr>
-            <w:r>
-              <w:rPr>
-                <w:rFonts w:eastAsia="Calibri"/>
-                <w:color w:val="1C1E29"/>
-              </w:rPr>
-              <w:t>Slaves must always provide a zero-wait state OKAY. The transfer must be ignored by the slave</w:t>
-            </w:r>
-          </w:p>
-        </w:tc>
-        <w:tc>
-          <w:tcPr>
-            <w:tcW w:w="2183" w:type="dxa"/>
-          </w:tcPr>
-          <w:p>
-            <w:pPr>
-              <w:rPr>
-                <w:rFonts w:eastAsia="Calibri"/>
-                <w:color w:val="1C1E29"/>
-              </w:rPr>
-            </w:pPr>
-          </w:p>
-        </w:tc>
-      </w:tr>
-      <w:tr>
-        <w:trPr>
-          <w:trHeight w:val="345"/>
-        </w:trPr>
-        <w:tc>
-          <w:tcPr>
-            <w:tcW w:w="694" w:type="dxa"/>
-          </w:tcPr>
-          <w:p>
-            <w:pPr>
-              <w:rPr>
-                <w:rFonts w:eastAsia="Calibri"/>
-                <w:color w:val="1C1E29"/>
-              </w:rPr>
-            </w:pPr>
-          </w:p>
-        </w:tc>
-        <w:tc>
-          <w:tcPr>
-            <w:tcW w:w="1995" w:type="dxa"/>
-          </w:tcPr>
-          <w:p>
-            <w:pPr>
-              <w:rPr>
-                <w:rFonts w:eastAsia="Calibri"/>
-                <w:color w:val="1C1E29"/>
-              </w:rPr>
-            </w:pPr>
-          </w:p>
-        </w:tc>
-        <w:tc>
-          <w:tcPr>
-            <w:tcW w:w="3402" w:type="dxa"/>
-          </w:tcPr>
-          <w:p>
-            <w:pPr>
-              <w:autoSpaceDE w:val="0"/>
-              <w:autoSpaceDN w:val="0"/>
-              <w:adjustRightInd w:val="0"/>
-              <w:rPr>
-                <w:lang w:val="en-PK"/>
-              </w:rPr>
-            </w:pPr>
-          </w:p>
-        </w:tc>
-        <w:tc>
-          <w:tcPr>
-            <w:tcW w:w="992" w:type="dxa"/>
-          </w:tcPr>
-          <w:p>
-            <w:pPr>
-              <w:rPr>
-                <w:rFonts w:eastAsia="Calibri"/>
-                <w:color w:val="1C1E29"/>
-              </w:rPr>
-            </w:pPr>
-          </w:p>
-        </w:tc>
-        <w:tc>
-          <w:tcPr>
-            <w:tcW w:w="850" w:type="dxa"/>
-          </w:tcPr>
-          <w:p>
-            <w:pPr>
-              <w:rPr>
-                <w:rFonts w:eastAsia="Calibri"/>
-                <w:color w:val="1C1E29"/>
-              </w:rPr>
-            </w:pPr>
-          </w:p>
-        </w:tc>
-        <w:tc>
-          <w:tcPr>
-            <w:tcW w:w="993" w:type="dxa"/>
-          </w:tcPr>
-          <w:p>
-            <w:pPr>
-              <w:rPr>
-                <w:rFonts w:eastAsia="Calibri"/>
-                <w:color w:val="1C1E29"/>
-              </w:rPr>
-            </w:pPr>
-          </w:p>
-        </w:tc>
-        <w:tc>
-          <w:tcPr>
-            <w:tcW w:w="2835" w:type="dxa"/>
-          </w:tcPr>
-          <w:p>
-            <w:pPr>
-              <w:rPr>
-                <w:rFonts w:eastAsia="Calibri"/>
-                <w:color w:val="1C1E29"/>
-              </w:rPr>
-            </w:pPr>
-          </w:p>
-        </w:tc>
-        <w:tc>
-          <w:tcPr>
-            <w:tcW w:w="2183" w:type="dxa"/>
-          </w:tcPr>
-          <w:p>
-            <w:pPr>
-              <w:rPr>
-                <w:rFonts w:eastAsia="Calibri"/>
-                <w:color w:val="1C1E29"/>
-              </w:rPr>
-            </w:pPr>
-          </w:p>
-        </w:tc>
-      </w:tr>
-      <w:tr>
-        <w:trPr>
-          <w:trHeight w:val="345"/>
-        </w:trPr>
-        <w:tc>
-          <w:tcPr>
-            <w:tcW w:w="694" w:type="dxa"/>
-          </w:tcPr>
-          <w:p>
-            <w:pPr>
-              <w:rPr>
-                <w:rFonts w:eastAsia="Calibri"/>
-                <w:color w:val="1C1E29"/>
-              </w:rPr>
-            </w:pPr>
-          </w:p>
-        </w:tc>
-        <w:tc>
-          <w:tcPr>
-            <w:tcW w:w="1995" w:type="dxa"/>
-          </w:tcPr>
-          <w:p>
-            <w:pPr>
-              <w:rPr>
-                <w:rFonts w:eastAsia="Calibri"/>
-                <w:color w:val="1C1E29"/>
-              </w:rPr>
-            </w:pPr>
-          </w:p>
-        </w:tc>
-        <w:tc>
-          <w:tcPr>
-            <w:tcW w:w="3402" w:type="dxa"/>
-          </w:tcPr>
-          <w:p>
-            <w:pPr>
-              <w:autoSpaceDE w:val="0"/>
-              <w:autoSpaceDN w:val="0"/>
-              <w:adjustRightInd w:val="0"/>
-              <w:rPr>
-                <w:lang w:val="en-PK"/>
-              </w:rPr>
-            </w:pPr>
-          </w:p>
-        </w:tc>
-        <w:tc>
-          <w:tcPr>
-            <w:tcW w:w="992" w:type="dxa"/>
-          </w:tcPr>
-          <w:p>
-            <w:pPr>
-              <w:rPr>
-                <w:rFonts w:eastAsia="Calibri"/>
-                <w:color w:val="1C1E29"/>
-              </w:rPr>
-            </w:pPr>
-          </w:p>
-        </w:tc>
-        <w:tc>
-          <w:tcPr>
-            <w:tcW w:w="850" w:type="dxa"/>
-          </w:tcPr>
-          <w:p>
-            <w:pPr>
-              <w:rPr>
-                <w:rFonts w:eastAsia="Calibri"/>
-                <w:color w:val="1C1E29"/>
-              </w:rPr>
-            </w:pPr>
-          </w:p>
-        </w:tc>
-        <w:tc>
-          <w:tcPr>
-            <w:tcW w:w="993" w:type="dxa"/>
-          </w:tcPr>
-          <w:p>
-            <w:pPr>
-              <w:rPr>
-                <w:rFonts w:eastAsia="Calibri"/>
-                <w:color w:val="1C1E29"/>
-              </w:rPr>
-            </w:pPr>
-          </w:p>
-        </w:tc>
-        <w:tc>
-          <w:tcPr>
-            <w:tcW w:w="2835" w:type="dxa"/>
-          </w:tcPr>
-          <w:p>
-            <w:pPr>
-              <w:rPr>
-                <w:rFonts w:eastAsia="Calibri"/>
-                <w:color w:val="1C1E29"/>
-              </w:rPr>
-            </w:pPr>
-          </w:p>
-        </w:tc>
-        <w:tc>
-          <w:tcPr>
-            <w:tcW w:w="2183" w:type="dxa"/>
-          </w:tcPr>
-          <w:p>
-            <w:pPr>
-              <w:rPr>
-                <w:rFonts w:eastAsia="Calibri"/>
-                <w:color w:val="1C1E29"/>
-              </w:rPr>
-            </w:pPr>
-          </w:p>
-        </w:tc>
-      </w:tr>
-      <w:tr>
-        <w:trPr>
-          <w:trHeight w:val="345"/>
-        </w:trPr>
-        <w:tc>
-          <w:tcPr>
-            <w:tcW w:w="694" w:type="dxa"/>
-          </w:tcPr>
-          <w:p>
-            <w:pPr>
-              <w:rPr>
-                <w:rFonts w:eastAsia="Calibri"/>
-                <w:color w:val="1C1E29"/>
-              </w:rPr>
-            </w:pPr>
-            <w:r>
-              <w:rPr>
-                <w:rFonts w:eastAsia="Calibri"/>
-                <w:color w:val="1C1E29"/>
-              </w:rPr>
-              <w:t>13</w:t>
-            </w:r>
-          </w:p>
-        </w:tc>
-        <w:tc>
-          <w:tcPr>
-            <w:tcW w:w="1995" w:type="dxa"/>
-          </w:tcPr>
-          <w:p>
-            <w:pPr>
-              <w:rPr>
-                <w:rFonts w:eastAsia="Calibri"/>
-                <w:color w:val="1C1E29"/>
-              </w:rPr>
-            </w:pPr>
-            <w:r>
-              <w:rPr>
-                <w:rFonts w:eastAsia="Calibri"/>
-                <w:color w:val="1C1E29"/>
-              </w:rPr>
-              <w:t>Transfer type changed during waited states: Scenario 1</w:t>
-            </w:r>
-          </w:p>
-        </w:tc>
-        <w:tc>
-          <w:tcPr>
-            <w:tcW w:w="3402" w:type="dxa"/>
-          </w:tcPr>
-          <w:p>
-            <w:pPr>
-              <w:rPr>
-                <w:rFonts w:eastAsia="Calibri"/>
-                <w:color w:val="1C1E29"/>
-              </w:rPr>
-            </w:pPr>
-            <w:r>
-              <w:rPr>
-                <w:rFonts w:eastAsia="Calibri"/>
-                <w:color w:val="1C1E29"/>
-              </w:rPr>
-              <w:t>Transfer type changes from IDLE to NONSEQ during waited states. The HTRANS signal must be kept constant after the transition until HREADY is high</w:t>
-            </w:r>
-          </w:p>
-        </w:tc>
-        <w:tc>
-          <w:tcPr>
-            <w:tcW w:w="992" w:type="dxa"/>
-          </w:tcPr>
-          <w:p>
-            <w:pPr>
-              <w:rPr>
-                <w:rFonts w:eastAsia="Calibri"/>
-                <w:color w:val="1C1E29"/>
-              </w:rPr>
-            </w:pPr>
-            <w:r>
-              <w:rPr>
-                <w:rFonts w:eastAsia="Calibri"/>
-                <w:color w:val="1C1E29"/>
-              </w:rPr>
-              <w:t>3.6.1</w:t>
-            </w:r>
-          </w:p>
-        </w:tc>
-        <w:tc>
-          <w:tcPr>
-            <w:tcW w:w="850" w:type="dxa"/>
-          </w:tcPr>
-          <w:p>
-            <w:pPr>
-              <w:rPr>
-                <w:rFonts w:eastAsia="Calibri"/>
-                <w:color w:val="1C1E29"/>
-              </w:rPr>
-            </w:pPr>
-            <w:r>
-              <w:rPr>
-                <w:rFonts w:eastAsia="Calibri"/>
-                <w:color w:val="1C1E29"/>
-              </w:rPr>
-              <w:t>A</w:t>
-            </w:r>
-          </w:p>
-        </w:tc>
-        <w:tc>
-          <w:tcPr>
-            <w:tcW w:w="993" w:type="dxa"/>
-          </w:tcPr>
-          <w:p>
-            <w:pPr>
-              <w:rPr>
-                <w:rFonts w:eastAsia="Calibri"/>
-                <w:color w:val="1C1E29"/>
-              </w:rPr>
-            </w:pPr>
-          </w:p>
-        </w:tc>
-        <w:tc>
-          <w:tcPr>
-            <w:tcW w:w="2835" w:type="dxa"/>
-          </w:tcPr>
-          <w:p>
-            <w:pPr>
-              <w:rPr>
-                <w:rFonts w:eastAsia="Calibri"/>
-                <w:color w:val="1C1E29"/>
-              </w:rPr>
-            </w:pPr>
-            <w:r>
-              <w:rPr>
-                <w:rFonts w:eastAsia="Calibri"/>
-                <w:color w:val="1C1E29"/>
-              </w:rPr>
-              <w:t>Successfully transfer type changed. Slaves must give the OKAY response.</w:t>
-            </w:r>
-          </w:p>
-        </w:tc>
-        <w:tc>
-          <w:tcPr>
-            <w:tcW w:w="2183" w:type="dxa"/>
-          </w:tcPr>
-          <w:p>
-            <w:pPr>
-              <w:rPr>
-                <w:rFonts w:eastAsia="Calibri"/>
-                <w:color w:val="1C1E29"/>
-              </w:rPr>
-            </w:pPr>
-          </w:p>
-        </w:tc>
-      </w:tr>
-      <w:tr>
-        <w:trPr>
-          <w:trHeight w:val="345"/>
-        </w:trPr>
-        <w:tc>
-          <w:tcPr>
-            <w:tcW w:w="694" w:type="dxa"/>
-          </w:tcPr>
-          <w:p>
-            <w:pPr>
-              <w:rPr>
-                <w:rFonts w:eastAsia="Calibri"/>
-                <w:color w:val="1C1E29"/>
-              </w:rPr>
-            </w:pPr>
-            <w:r>
-              <w:rPr>
-                <w:rFonts w:eastAsia="Calibri"/>
-                <w:color w:val="1C1E29"/>
-              </w:rPr>
-              <w:t>14</w:t>
-            </w:r>
-          </w:p>
-        </w:tc>
-        <w:tc>
-          <w:tcPr>
-            <w:tcW w:w="1995" w:type="dxa"/>
-          </w:tcPr>
-          <w:p>
-            <w:pPr>
-              <w:rPr>
-                <w:rFonts w:eastAsia="Calibri"/>
-                <w:color w:val="1C1E29"/>
-              </w:rPr>
-            </w:pPr>
-            <w:r>
-              <w:rPr>
-                <w:rFonts w:eastAsia="Calibri"/>
-                <w:color w:val="1C1E29"/>
-              </w:rPr>
-              <w:t>Transfer type changed during waited states: Scenario 2</w:t>
-            </w:r>
-          </w:p>
-        </w:tc>
-        <w:tc>
-          <w:tcPr>
-            <w:tcW w:w="3402" w:type="dxa"/>
-          </w:tcPr>
-          <w:p>
-            <w:pPr>
-              <w:rPr>
-                <w:rFonts w:eastAsia="Calibri"/>
-                <w:color w:val="1C1E29"/>
-              </w:rPr>
-            </w:pPr>
-            <w:r>
-              <w:rPr>
-                <w:rFonts w:eastAsia="Calibri"/>
-                <w:color w:val="1C1E29"/>
-              </w:rPr>
-              <w:t>Transfer type changes from BUSY to SEQ during waited states for fixed-length bursts. The HTRANS signal must be kept constant after the transition until HREADY is high</w:t>
-            </w:r>
-          </w:p>
-        </w:tc>
-        <w:tc>
-          <w:tcPr>
-            <w:tcW w:w="992" w:type="dxa"/>
-          </w:tcPr>
-          <w:p>
-            <w:pPr>
-              <w:rPr>
-                <w:rFonts w:eastAsia="Calibri"/>
-                <w:color w:val="1C1E29"/>
-              </w:rPr>
-            </w:pPr>
-            <w:r>
-              <w:rPr>
-                <w:rFonts w:eastAsia="Calibri"/>
-                <w:color w:val="1C1E29"/>
-              </w:rPr>
-              <w:t>3.6.1</w:t>
-            </w:r>
-          </w:p>
-        </w:tc>
-        <w:tc>
-          <w:tcPr>
-            <w:tcW w:w="850" w:type="dxa"/>
-          </w:tcPr>
-          <w:p>
-            <w:pPr>
-              <w:rPr>
-                <w:rFonts w:eastAsia="Calibri"/>
-                <w:color w:val="1C1E29"/>
-              </w:rPr>
-            </w:pPr>
-            <w:r>
-              <w:rPr>
-                <w:rFonts w:eastAsia="Calibri"/>
-                <w:color w:val="1C1E29"/>
-              </w:rPr>
-              <w:t>A</w:t>
-            </w:r>
-          </w:p>
-        </w:tc>
-        <w:tc>
-          <w:tcPr>
-            <w:tcW w:w="993" w:type="dxa"/>
-          </w:tcPr>
-          <w:p>
-            <w:pPr>
-              <w:rPr>
-                <w:rFonts w:eastAsia="Calibri"/>
-                <w:color w:val="1C1E29"/>
-              </w:rPr>
-            </w:pPr>
-          </w:p>
-        </w:tc>
-        <w:tc>
-          <w:tcPr>
-            <w:tcW w:w="2835" w:type="dxa"/>
-          </w:tcPr>
-          <w:p>
-            <w:pPr>
-              <w:rPr>
-                <w:rFonts w:eastAsia="Calibri"/>
-                <w:color w:val="1C1E29"/>
-              </w:rPr>
-            </w:pPr>
-            <w:r>
-              <w:rPr>
-                <w:rFonts w:eastAsia="Calibri"/>
-                <w:color w:val="1C1E29"/>
-              </w:rPr>
-              <w:t>Successfully transfer type changed. Slaves must give the OKAY response.</w:t>
-            </w:r>
-          </w:p>
-        </w:tc>
-        <w:tc>
-          <w:tcPr>
-            <w:tcW w:w="2183" w:type="dxa"/>
-          </w:tcPr>
-          <w:p>
-            <w:pPr>
-              <w:rPr>
-                <w:rFonts w:eastAsia="Calibri"/>
-                <w:color w:val="1C1E29"/>
-              </w:rPr>
-            </w:pPr>
-          </w:p>
-        </w:tc>
-      </w:tr>
-      <w:tr>
-        <w:trPr>
-          <w:trHeight w:val="345"/>
-        </w:trPr>
-        <w:tc>
-          <w:tcPr>
-            <w:tcW w:w="694" w:type="dxa"/>
-          </w:tcPr>
-          <w:p>
-            <w:pPr>
-              <w:rPr>
-                <w:rFonts w:eastAsia="Calibri"/>
-                <w:color w:val="1C1E29"/>
-              </w:rPr>
-            </w:pPr>
-            <w:r>
-              <w:rPr>
-                <w:rFonts w:eastAsia="Calibri"/>
-                <w:color w:val="1C1E29"/>
-              </w:rPr>
-              <w:t>15</w:t>
-            </w:r>
-          </w:p>
-          <w:p>
-            <w:pPr>
-              <w:rPr>
-                <w:rFonts w:eastAsia="Calibri"/>
-                <w:color w:val="1C1E29"/>
-              </w:rPr>
-            </w:pPr>
-          </w:p>
-        </w:tc>
-        <w:tc>
-          <w:tcPr>
-            <w:tcW w:w="1995" w:type="dxa"/>
-          </w:tcPr>
-          <w:p>
-            <w:pPr>
-              <w:rPr>
-                <w:rFonts w:eastAsia="Calibri"/>
-                <w:color w:val="1C1E29"/>
-              </w:rPr>
-            </w:pPr>
-            <w:r>
-              <w:rPr>
-                <w:rFonts w:eastAsia="Calibri"/>
-                <w:color w:val="1C1E29"/>
-              </w:rPr>
-              <w:t>Transfer type changed during waited states: Scenario 3</w:t>
+            <w:r>
+              <w:rPr>
+                <w:rFonts w:eastAsia="Calibri"/>
+                <w:color w:val="1C1E29"/>
+              </w:rPr>
+              <w:t>Transfer type changed during waited states:</w:t>
+            </w:r>
+          </w:p>
+          <w:p>
+            <w:pPr>
+              <w:rPr>
+                <w:rFonts w:eastAsia="Calibri"/>
+                <w:color w:val="1C1E29"/>
+              </w:rPr>
+            </w:pPr>
+          </w:p>
+          <w:p>
+            <w:pPr>
+              <w:rPr>
+                <w:rFonts w:eastAsia="Calibri"/>
+                <w:color w:val="1C1E29"/>
+              </w:rPr>
+            </w:pPr>
+            <w:r>
+              <w:rPr>
+                <w:rFonts w:eastAsia="Calibri"/>
+                <w:color w:val="1C1E29"/>
+              </w:rPr>
+              <w:t>Scenario 3</w:t>
             </w:r>
           </w:p>
         </w:tc>

</xml_diff>